<commit_message>
24/10/26 18.08 —— YWB
1.增加了新的图片窗口
2.增加了新的内容窗口
3.新增css样式备注：
.bordered-window-content		首页标题下内容
.content-container-flex			首页内容flex容器（用来在同一行放置多个元素的父容器）
.bordered-window-content-flex	flex容器内的内容窗口
.img-container-flex和img		flex容器内的图片窗口以及图片的设置
4.向Static中添加了图片	ecopos.png
5.新增的css样式可以在其他的地方调用，特殊需求只需要加上style标签进行微调
</commit_message>
<xml_diff>
--- a/0杯日志.docx
+++ b/0杯日志.docx
@@ -8,8 +8,8 @@
           <w:rFonts w:hint="eastAsia"/>
           <w:b/>
           <w:bCs/>
-          <w:sz w:val="24"/>
-          <w:szCs w:val="32"/>
+          <w:sz w:val="28"/>
+          <w:szCs w:val="36"/>
           <w:lang w:val="en-US" w:eastAsia="zh-CN"/>
         </w:rPr>
       </w:pPr>
@@ -18,8 +18,8 @@
           <w:rFonts w:hint="eastAsia"/>
           <w:b/>
           <w:bCs/>
-          <w:sz w:val="24"/>
-          <w:szCs w:val="32"/>
+          <w:sz w:val="28"/>
+          <w:szCs w:val="36"/>
           <w:lang w:val="en-US" w:eastAsia="zh-CN"/>
         </w:rPr>
         <w:t>24/10/25 21.30 —— YWB</w:t>
@@ -180,6 +180,7 @@
     <w:p>
       <w:pPr>
         <w:numPr>
+          <w:ilvl w:val="0"/>
           <w:numId w:val="0"/>
         </w:numPr>
       </w:pPr>
@@ -230,6 +231,7 @@
     <w:p>
       <w:pPr>
         <w:numPr>
+          <w:ilvl w:val="0"/>
           <w:numId w:val="0"/>
         </w:numPr>
       </w:pPr>
@@ -279,6 +281,341 @@
           <w:lang w:val="en-US" w:eastAsia="zh-CN"/>
         </w:rPr>
         <w:tab/>
+      </w:r>
+      <w:r>
+        <w:rPr>
+          <w:rFonts w:hint="eastAsia"/>
+          <w:sz w:val="24"/>
+          <w:szCs w:val="32"/>
+          <w:lang w:val="en-US" w:eastAsia="zh-CN"/>
+        </w:rPr>
+        <w:tab/>
+      </w:r>
+      <w:r>
+        <w:rPr>
+          <w:rFonts w:hint="eastAsia"/>
+          <w:sz w:val="24"/>
+          <w:szCs w:val="32"/>
+          <w:lang w:val="en-US" w:eastAsia="zh-CN"/>
+        </w:rPr>
+        <w:t>首页大图容器（自适应）</w:t>
+      </w:r>
+    </w:p>
+    <w:p>
+      <w:pPr>
+        <w:rPr>
+          <w:rFonts w:hint="eastAsia"/>
+          <w:sz w:val="24"/>
+          <w:szCs w:val="32"/>
+          <w:lang w:val="en-US" w:eastAsia="zh-CN"/>
+        </w:rPr>
+      </w:pPr>
+      <w:r>
+        <w:rPr>
+          <w:rFonts w:hint="eastAsia"/>
+          <w:sz w:val="24"/>
+          <w:szCs w:val="32"/>
+          <w:lang w:val="en-US" w:eastAsia="zh-CN"/>
+        </w:rPr>
+        <w:t>img-container1-img</w:t>
+      </w:r>
+      <w:r>
+        <w:rPr>
+          <w:rFonts w:hint="eastAsia"/>
+          <w:sz w:val="24"/>
+          <w:szCs w:val="32"/>
+          <w:lang w:val="en-US" w:eastAsia="zh-CN"/>
+        </w:rPr>
+        <w:tab/>
+      </w:r>
+      <w:r>
+        <w:rPr>
+          <w:rFonts w:hint="eastAsia"/>
+          <w:sz w:val="24"/>
+          <w:szCs w:val="32"/>
+          <w:lang w:val="en-US" w:eastAsia="zh-CN"/>
+        </w:rPr>
+        <w:tab/>
+      </w:r>
+      <w:r>
+        <w:rPr>
+          <w:rFonts w:hint="eastAsia"/>
+          <w:sz w:val="24"/>
+          <w:szCs w:val="32"/>
+          <w:lang w:val="en-US" w:eastAsia="zh-CN"/>
+        </w:rPr>
+        <w:t>首页大图图片属性</w:t>
+      </w:r>
+    </w:p>
+    <w:p>
+      <w:pPr>
+        <w:rPr>
+          <w:rFonts w:hint="eastAsia"/>
+          <w:sz w:val="24"/>
+          <w:szCs w:val="32"/>
+          <w:lang w:val="en-US" w:eastAsia="zh-CN"/>
+        </w:rPr>
+      </w:pPr>
+      <w:r>
+        <w:rPr>
+          <w:rFonts w:hint="eastAsia"/>
+          <w:sz w:val="24"/>
+          <w:szCs w:val="32"/>
+          <w:lang w:val="en-US" w:eastAsia="zh-CN"/>
+        </w:rPr>
+        <w:t>centered-title</w:t>
+      </w:r>
+      <w:r>
+        <w:rPr>
+          <w:rFonts w:hint="eastAsia"/>
+          <w:sz w:val="24"/>
+          <w:szCs w:val="32"/>
+          <w:lang w:val="en-US" w:eastAsia="zh-CN"/>
+        </w:rPr>
+        <w:tab/>
+      </w:r>
+      <w:r>
+        <w:rPr>
+          <w:rFonts w:hint="eastAsia"/>
+          <w:sz w:val="24"/>
+          <w:szCs w:val="32"/>
+          <w:lang w:val="en-US" w:eastAsia="zh-CN"/>
+        </w:rPr>
+        <w:tab/>
+      </w:r>
+      <w:r>
+        <w:rPr>
+          <w:rFonts w:hint="eastAsia"/>
+          <w:sz w:val="24"/>
+          <w:szCs w:val="32"/>
+          <w:lang w:val="en-US" w:eastAsia="zh-CN"/>
+        </w:rPr>
+        <w:tab/>
+      </w:r>
+      <w:r>
+        <w:rPr>
+          <w:rFonts w:hint="eastAsia"/>
+          <w:sz w:val="24"/>
+          <w:szCs w:val="32"/>
+          <w:lang w:val="en-US" w:eastAsia="zh-CN"/>
+        </w:rPr>
+        <w:t>大标题属性</w:t>
+      </w:r>
+    </w:p>
+    <w:p>
+      <w:pPr>
+        <w:rPr>
+          <w:rFonts w:hint="eastAsia"/>
+          <w:sz w:val="24"/>
+          <w:szCs w:val="32"/>
+          <w:lang w:val="en-US" w:eastAsia="zh-CN"/>
+        </w:rPr>
+      </w:pPr>
+      <w:r>
+        <w:rPr>
+          <w:rFonts w:hint="eastAsia"/>
+          <w:sz w:val="24"/>
+          <w:szCs w:val="32"/>
+          <w:lang w:val="en-US" w:eastAsia="zh-CN"/>
+        </w:rPr>
+        <w:t>导航栏相关都是nav开头，这里不过多赘述</w:t>
+      </w:r>
+    </w:p>
+    <w:p>
+      <w:pPr>
+        <w:rPr>
+          <w:rFonts w:hint="eastAsia"/>
+          <w:sz w:val="24"/>
+          <w:szCs w:val="32"/>
+          <w:lang w:val="en-US" w:eastAsia="zh-CN"/>
+        </w:rPr>
+      </w:pPr>
+    </w:p>
+    <w:p>
+      <w:pPr>
+        <w:rPr>
+          <w:rFonts w:hint="default"/>
+          <w:sz w:val="24"/>
+          <w:szCs w:val="32"/>
+          <w:lang w:val="en-US" w:eastAsia="zh-CN"/>
+        </w:rPr>
+      </w:pPr>
+      <w:r>
+        <w:rPr>
+          <w:rFonts w:hint="eastAsia"/>
+          <w:sz w:val="24"/>
+          <w:szCs w:val="32"/>
+          <w:lang w:val="en-US" w:eastAsia="zh-CN"/>
+        </w:rPr>
+        <w:t>4.新增静态文件夹Static，用于存放图片等内容</w:t>
+      </w:r>
+    </w:p>
+    <w:p>
+      <w:pPr>
+        <w:rPr>
+          <w:rFonts w:hint="eastAsia"/>
+          <w:sz w:val="24"/>
+          <w:szCs w:val="32"/>
+          <w:lang w:val="en-US" w:eastAsia="zh-CN"/>
+        </w:rPr>
+      </w:pPr>
+      <w:r>
+        <w:rPr>
+          <w:rFonts w:hint="eastAsia"/>
+          <w:sz w:val="24"/>
+          <w:szCs w:val="32"/>
+          <w:lang w:val="en-US" w:eastAsia="zh-CN"/>
+        </w:rPr>
+        <w:t>5.向Static中添加了两张图片ecology.png和Logo.png</w:t>
+      </w:r>
+    </w:p>
+    <w:p>
+      <w:pPr>
+        <w:rPr>
+          <w:rFonts w:hint="eastAsia"/>
+          <w:sz w:val="24"/>
+          <w:szCs w:val="32"/>
+          <w:lang w:val="en-US" w:eastAsia="zh-CN"/>
+        </w:rPr>
+      </w:pPr>
+    </w:p>
+    <w:p>
+      <w:pPr>
+        <w:rPr>
+          <w:rFonts w:hint="eastAsia"/>
+          <w:sz w:val="24"/>
+          <w:szCs w:val="32"/>
+          <w:lang w:val="en-US" w:eastAsia="zh-CN"/>
+        </w:rPr>
+      </w:pPr>
+    </w:p>
+    <w:p>
+      <w:pPr>
+        <w:rPr>
+          <w:rFonts w:hint="eastAsia"/>
+          <w:sz w:val="24"/>
+          <w:szCs w:val="32"/>
+          <w:lang w:val="en-US" w:eastAsia="zh-CN"/>
+        </w:rPr>
+      </w:pPr>
+    </w:p>
+    <w:p>
+      <w:pPr>
+        <w:rPr>
+          <w:rFonts w:hint="eastAsia"/>
+          <w:b/>
+          <w:bCs/>
+          <w:sz w:val="28"/>
+          <w:szCs w:val="36"/>
+          <w:lang w:val="en-US" w:eastAsia="zh-CN"/>
+        </w:rPr>
+      </w:pPr>
+      <w:r>
+        <w:rPr>
+          <w:rFonts w:hint="eastAsia"/>
+          <w:b/>
+          <w:bCs/>
+          <w:sz w:val="28"/>
+          <w:szCs w:val="36"/>
+          <w:lang w:val="en-US" w:eastAsia="zh-CN"/>
+        </w:rPr>
+        <w:t>24/10/26 18.08 —— YWB</w:t>
+      </w:r>
+    </w:p>
+    <w:p>
+      <w:pPr>
+        <w:numPr>
+          <w:ilvl w:val="0"/>
+          <w:numId w:val="2"/>
+        </w:numPr>
+        <w:rPr>
+          <w:rFonts w:hint="eastAsia"/>
+          <w:sz w:val="24"/>
+          <w:szCs w:val="32"/>
+          <w:lang w:val="en-US" w:eastAsia="zh-CN"/>
+        </w:rPr>
+      </w:pPr>
+      <w:r>
+        <w:rPr>
+          <w:rFonts w:hint="eastAsia"/>
+          <w:sz w:val="24"/>
+          <w:szCs w:val="32"/>
+          <w:lang w:val="en-US" w:eastAsia="zh-CN"/>
+        </w:rPr>
+        <w:t>增加了新的图片窗口</w:t>
+      </w:r>
+    </w:p>
+    <w:p>
+      <w:pPr>
+        <w:numPr>
+          <w:ilvl w:val="0"/>
+          <w:numId w:val="2"/>
+        </w:numPr>
+        <w:rPr>
+          <w:rFonts w:hint="default"/>
+          <w:sz w:val="24"/>
+          <w:szCs w:val="32"/>
+          <w:lang w:val="en-US" w:eastAsia="zh-CN"/>
+        </w:rPr>
+      </w:pPr>
+      <w:r>
+        <w:rPr>
+          <w:rFonts w:hint="eastAsia"/>
+          <w:sz w:val="24"/>
+          <w:szCs w:val="32"/>
+          <w:lang w:val="en-US" w:eastAsia="zh-CN"/>
+        </w:rPr>
+        <w:t>增加了新的内容窗口</w:t>
+      </w:r>
+    </w:p>
+    <w:p>
+      <w:pPr>
+        <w:numPr>
+          <w:ilvl w:val="0"/>
+          <w:numId w:val="2"/>
+        </w:numPr>
+        <w:rPr>
+          <w:rFonts w:hint="default"/>
+          <w:sz w:val="24"/>
+          <w:szCs w:val="32"/>
+          <w:lang w:val="en-US" w:eastAsia="zh-CN"/>
+        </w:rPr>
+      </w:pPr>
+      <w:r>
+        <w:rPr>
+          <w:rFonts w:hint="eastAsia"/>
+          <w:sz w:val="24"/>
+          <w:szCs w:val="32"/>
+          <w:lang w:val="en-US" w:eastAsia="zh-CN"/>
+        </w:rPr>
+        <w:t>新增css样式备注：</w:t>
+      </w:r>
+      <w:r>
+        <w:rPr>
+          <w:rFonts w:hint="eastAsia"/>
+          <w:sz w:val="24"/>
+          <w:szCs w:val="32"/>
+          <w:lang w:val="en-US" w:eastAsia="zh-CN"/>
+        </w:rPr>
+        <w:br w:type="textWrapping"/>
+      </w:r>
+      <w:r>
+        <w:rPr>
+          <w:rFonts w:hint="eastAsia"/>
+          <w:sz w:val="24"/>
+          <w:szCs w:val="32"/>
+          <w:lang w:val="en-US" w:eastAsia="zh-CN"/>
+        </w:rPr>
+        <w:t>.bordered-window-content</w:t>
+      </w:r>
+      <w:r>
+        <w:rPr>
+          <w:rFonts w:hint="eastAsia"/>
+          <w:sz w:val="24"/>
+          <w:szCs w:val="32"/>
+          <w:lang w:val="en-US" w:eastAsia="zh-CN"/>
+        </w:rPr>
+        <w:tab/>
         <w:t/>
       </w:r>
       <w:r>
@@ -289,26 +626,29 @@
           <w:lang w:val="en-US" w:eastAsia="zh-CN"/>
         </w:rPr>
         <w:tab/>
-        <w:t>首页大图容器（自适应）</w:t>
-      </w:r>
-    </w:p>
-    <w:p>
-      <w:pPr>
-        <w:rPr>
-          <w:rFonts w:hint="eastAsia"/>
-          <w:sz w:val="24"/>
-          <w:szCs w:val="32"/>
-          <w:lang w:val="en-US" w:eastAsia="zh-CN"/>
-        </w:rPr>
-      </w:pPr>
-      <w:r>
-        <w:rPr>
-          <w:rFonts w:hint="eastAsia"/>
-          <w:sz w:val="24"/>
-          <w:szCs w:val="32"/>
-          <w:lang w:val="en-US" w:eastAsia="zh-CN"/>
-        </w:rPr>
-        <w:t>img-container1-img</w:t>
+        <w:t>首页标题下内容</w:t>
+      </w:r>
+    </w:p>
+    <w:p>
+      <w:pPr>
+        <w:numPr>
+          <w:numId w:val="0"/>
+        </w:numPr>
+        <w:rPr>
+          <w:rFonts w:hint="eastAsia"/>
+          <w:sz w:val="24"/>
+          <w:szCs w:val="32"/>
+          <w:lang w:val="en-US" w:eastAsia="zh-CN"/>
+        </w:rPr>
+      </w:pPr>
+      <w:r>
+        <w:rPr>
+          <w:rFonts w:hint="eastAsia"/>
+          <w:sz w:val="24"/>
+          <w:szCs w:val="32"/>
+          <w:lang w:val="en-US" w:eastAsia="zh-CN"/>
+        </w:rPr>
+        <w:t>.content-container-flex</w:t>
       </w:r>
       <w:r>
         <w:rPr>
@@ -328,35 +668,6 @@
           <w:lang w:val="en-US" w:eastAsia="zh-CN"/>
         </w:rPr>
         <w:tab/>
-        <w:t>首页大图图片属性</w:t>
-      </w:r>
-    </w:p>
-    <w:p>
-      <w:pPr>
-        <w:rPr>
-          <w:rFonts w:hint="eastAsia"/>
-          <w:sz w:val="24"/>
-          <w:szCs w:val="32"/>
-          <w:lang w:val="en-US" w:eastAsia="zh-CN"/>
-        </w:rPr>
-      </w:pPr>
-      <w:r>
-        <w:rPr>
-          <w:rFonts w:hint="eastAsia"/>
-          <w:sz w:val="24"/>
-          <w:szCs w:val="32"/>
-          <w:lang w:val="en-US" w:eastAsia="zh-CN"/>
-        </w:rPr>
-        <w:t>centered-title</w:t>
-      </w:r>
-      <w:r>
-        <w:rPr>
-          <w:rFonts w:hint="eastAsia"/>
-          <w:sz w:val="24"/>
-          <w:szCs w:val="32"/>
-          <w:lang w:val="en-US" w:eastAsia="zh-CN"/>
-        </w:rPr>
-        <w:tab/>
         <w:t/>
       </w:r>
       <w:r>
@@ -367,6 +678,70 @@
           <w:lang w:val="en-US" w:eastAsia="zh-CN"/>
         </w:rPr>
         <w:tab/>
+        <w:t>首页内容flex容器（用来在同一行放置多个元素的父容器）</w:t>
+      </w:r>
+    </w:p>
+    <w:p>
+      <w:pPr>
+        <w:numPr>
+          <w:numId w:val="0"/>
+        </w:numPr>
+        <w:rPr>
+          <w:rFonts w:hint="eastAsia"/>
+          <w:sz w:val="24"/>
+          <w:szCs w:val="32"/>
+          <w:lang w:val="en-US" w:eastAsia="zh-CN"/>
+        </w:rPr>
+      </w:pPr>
+      <w:r>
+        <w:rPr>
+          <w:rFonts w:hint="eastAsia"/>
+          <w:sz w:val="24"/>
+          <w:szCs w:val="32"/>
+          <w:lang w:val="en-US" w:eastAsia="zh-CN"/>
+        </w:rPr>
+        <w:t>.bordered-window-content-flex</w:t>
+      </w:r>
+      <w:r>
+        <w:rPr>
+          <w:rFonts w:hint="eastAsia"/>
+          <w:sz w:val="24"/>
+          <w:szCs w:val="32"/>
+          <w:lang w:val="en-US" w:eastAsia="zh-CN"/>
+        </w:rPr>
+        <w:tab/>
+        <w:t>flex容器内的内容窗口</w:t>
+      </w:r>
+    </w:p>
+    <w:p>
+      <w:pPr>
+        <w:numPr>
+          <w:numId w:val="0"/>
+        </w:numPr>
+        <w:rPr>
+          <w:rFonts w:hint="eastAsia"/>
+          <w:sz w:val="24"/>
+          <w:szCs w:val="32"/>
+          <w:lang w:val="en-US" w:eastAsia="zh-CN"/>
+        </w:rPr>
+      </w:pPr>
+      <w:r>
+        <w:rPr>
+          <w:rFonts w:hint="eastAsia"/>
+          <w:sz w:val="24"/>
+          <w:szCs w:val="32"/>
+          <w:lang w:val="en-US" w:eastAsia="zh-CN"/>
+        </w:rPr>
+        <w:t>.img-container-flex和img</w:t>
+      </w:r>
+      <w:r>
+        <w:rPr>
+          <w:rFonts w:hint="eastAsia"/>
+          <w:sz w:val="24"/>
+          <w:szCs w:val="32"/>
+          <w:lang w:val="en-US" w:eastAsia="zh-CN"/>
+        </w:rPr>
+        <w:tab/>
         <w:t/>
       </w:r>
       <w:r>
@@ -377,40 +752,42 @@
           <w:lang w:val="en-US" w:eastAsia="zh-CN"/>
         </w:rPr>
         <w:tab/>
-        <w:t>大标题属性</w:t>
-      </w:r>
-    </w:p>
-    <w:p>
-      <w:pPr>
-        <w:rPr>
-          <w:rFonts w:hint="eastAsia"/>
-          <w:sz w:val="24"/>
-          <w:szCs w:val="32"/>
-          <w:lang w:val="en-US" w:eastAsia="zh-CN"/>
-        </w:rPr>
-      </w:pPr>
-      <w:r>
-        <w:rPr>
-          <w:rFonts w:hint="eastAsia"/>
-          <w:sz w:val="24"/>
-          <w:szCs w:val="32"/>
-          <w:lang w:val="en-US" w:eastAsia="zh-CN"/>
-        </w:rPr>
-        <w:t>导航栏相关都是nav开头，这里不过多赘述</w:t>
-      </w:r>
-    </w:p>
-    <w:p>
-      <w:pPr>
-        <w:rPr>
-          <w:rFonts w:hint="eastAsia"/>
-          <w:sz w:val="24"/>
-          <w:szCs w:val="32"/>
-          <w:lang w:val="en-US" w:eastAsia="zh-CN"/>
-        </w:rPr>
-      </w:pPr>
-    </w:p>
-    <w:p>
-      <w:pPr>
+        <w:t>flex容器内的图片窗口以及图片的设置</w:t>
+      </w:r>
+      <w:r>
+        <w:rPr>
+          <w:rFonts w:hint="eastAsia"/>
+          <w:sz w:val="24"/>
+          <w:szCs w:val="32"/>
+          <w:lang w:val="en-US" w:eastAsia="zh-CN"/>
+        </w:rPr>
+        <w:br w:type="textWrapping"/>
+      </w:r>
+      <w:r>
+        <w:rPr>
+          <w:rFonts w:hint="eastAsia"/>
+          <w:sz w:val="24"/>
+          <w:szCs w:val="32"/>
+          <w:lang w:val="en-US" w:eastAsia="zh-CN"/>
+        </w:rPr>
+        <w:t>4.向Static中添加了图片</w:t>
+      </w:r>
+      <w:r>
+        <w:rPr>
+          <w:rFonts w:hint="eastAsia"/>
+          <w:sz w:val="24"/>
+          <w:szCs w:val="32"/>
+          <w:lang w:val="en-US" w:eastAsia="zh-CN"/>
+        </w:rPr>
+        <w:tab/>
+        <w:t>ecopos.png</w:t>
+      </w:r>
+    </w:p>
+    <w:p>
+      <w:pPr>
+        <w:numPr>
+          <w:numId w:val="0"/>
+        </w:numPr>
         <w:rPr>
           <w:rFonts w:hint="default"/>
           <w:sz w:val="24"/>
@@ -425,26 +802,7 @@
           <w:szCs w:val="32"/>
           <w:lang w:val="en-US" w:eastAsia="zh-CN"/>
         </w:rPr>
-        <w:t>4.新增静态文件夹Static，用于存放图片等内容</w:t>
-      </w:r>
-    </w:p>
-    <w:p>
-      <w:pPr>
-        <w:rPr>
-          <w:rFonts w:hint="default"/>
-          <w:sz w:val="24"/>
-          <w:szCs w:val="32"/>
-          <w:lang w:val="en-US" w:eastAsia="zh-CN"/>
-        </w:rPr>
-      </w:pPr>
-      <w:r>
-        <w:rPr>
-          <w:rFonts w:hint="eastAsia"/>
-          <w:sz w:val="24"/>
-          <w:szCs w:val="32"/>
-          <w:lang w:val="en-US" w:eastAsia="zh-CN"/>
-        </w:rPr>
-        <w:t>5.向Static中添加了两张图片ecology.png和Logo.png</w:t>
+        <w:t>5.新增的css样式可以在其他的地方调用，特殊需求只需要加上style标签进行微调</w:t>
       </w:r>
       <w:bookmarkStart w:id="0" w:name="_GoBack"/>
       <w:bookmarkEnd w:id="0"/>
@@ -462,6 +820,22 @@
 <file path=word/numbering.xml><?xml version="1.0" encoding="utf-8"?>
 <w:numbering xmlns:wpc="http://schemas.microsoft.com/office/word/2010/wordprocessingCanvas" xmlns:mc="http://schemas.openxmlformats.org/markup-compatibility/2006" xmlns:o="urn:schemas-microsoft-com:office:office" xmlns:r="http://schemas.openxmlformats.org/officeDocument/2006/relationships" xmlns:m="http://schemas.openxmlformats.org/officeDocument/2006/math" xmlns:v="urn:schemas-microsoft-com:vml" xmlns:wp14="http://schemas.microsoft.com/office/word/2010/wordprocessingDrawing" xmlns:wp="http://schemas.openxmlformats.org/drawingml/2006/wordprocessingDrawing" xmlns:w10="urn:schemas-microsoft-com:office:word" xmlns:w="http://schemas.openxmlformats.org/wordprocessingml/2006/main" xmlns:w14="http://schemas.microsoft.com/office/word/2010/wordml" xmlns:wpg="http://schemas.microsoft.com/office/word/2010/wordprocessingGroup" xmlns:wpi="http://schemas.microsoft.com/office/word/2010/wordprocessingInk" xmlns:wne="http://schemas.microsoft.com/office/word/2006/wordml" xmlns:wps="http://schemas.microsoft.com/office/word/2010/wordprocessingShape" xmlns:wpsCustomData="http://www.wps.cn/officeDocument/2013/wpsCustomData" mc:Ignorable="w14 wp14">
   <w:abstractNum w:abstractNumId="0">
+    <w:nsid w:val="EE368A59"/>
+    <w:multiLevelType w:val="singleLevel"/>
+    <w:tmpl w:val="EE368A59"/>
+    <w:lvl w:ilvl="0" w:tentative="0">
+      <w:start w:val="1"/>
+      <w:numFmt w:val="decimal"/>
+      <w:lvlText w:val="%1."/>
+      <w:lvlJc w:val="left"/>
+      <w:pPr>
+        <w:tabs>
+          <w:tab w:val="left" w:pos="312"/>
+        </w:tabs>
+      </w:pPr>
+    </w:lvl>
+  </w:abstractNum>
+  <w:abstractNum w:abstractNumId="1">
     <w:nsid w:val="494A6BD0"/>
     <w:multiLevelType w:val="singleLevel"/>
     <w:tmpl w:val="494A6BD0"/>
@@ -478,6 +852,9 @@
     </w:lvl>
   </w:abstractNum>
   <w:num w:numId="1">
+    <w:abstractNumId w:val="1"/>
+  </w:num>
+  <w:num w:numId="2">
     <w:abstractNumId w:val="0"/>
   </w:num>
 </w:numbering>

</xml_diff>

<commit_message>
24/11/5 18.33	——	YWB
1.修改了首页图片窗口，将其替换为双滑动多图窗口
2.删除了Static中的ecology.jpg（原首页图片窗口内容）
</commit_message>
<xml_diff>
--- a/0杯日志.docx
+++ b/0杯日志.docx
@@ -1042,19 +1042,97 @@
     <w:p>
       <w:pPr>
         <w:rPr>
+          <w:rFonts w:hint="eastAsia"/>
+          <w:lang w:val="en-US" w:eastAsia="zh-CN"/>
+        </w:rPr>
+      </w:pPr>
+      <w:r>
+        <w:rPr>
+          <w:rFonts w:hint="eastAsia"/>
+          <w:lang w:val="en-US" w:eastAsia="zh-CN"/>
+        </w:rPr>
+        <w:t>5.修复了eco-project页面的标题显示问题</w:t>
+      </w:r>
+    </w:p>
+    <w:p>
+      <w:pPr>
+        <w:rPr>
           <w:rFonts w:hint="default"/>
           <w:lang w:val="en-US" w:eastAsia="zh-CN"/>
         </w:rPr>
       </w:pPr>
       <w:r>
         <w:rPr>
-          <w:rFonts w:hint="eastAsia"/>
-          <w:lang w:val="en-US" w:eastAsia="zh-CN"/>
-        </w:rPr>
-        <w:t>5.修复了eco-project页面的标题显示问题</w:t>
+          <w:rFonts w:hint="default"/>
+          <w:lang w:val="en-US" w:eastAsia="zh-CN"/>
+        </w:rPr>
+        <w:br w:type="textWrapping"/>
+      </w:r>
+      <w:r>
+        <w:rPr>
+          <w:rFonts w:hint="eastAsia"/>
+          <w:b/>
+          <w:bCs/>
+          <w:sz w:val="28"/>
+          <w:szCs w:val="28"/>
+          <w:lang w:val="en-US" w:eastAsia="zh-CN"/>
+        </w:rPr>
+        <w:t>24/11/5 18.33</w:t>
+      </w:r>
+      <w:r>
+        <w:rPr>
+          <w:rFonts w:hint="eastAsia"/>
+          <w:b/>
+          <w:bCs/>
+          <w:sz w:val="28"/>
+          <w:szCs w:val="28"/>
+          <w:lang w:val="en-US" w:eastAsia="zh-CN"/>
+        </w:rPr>
+        <w:tab/>
+        <w:t>——</w:t>
+      </w:r>
+      <w:r>
+        <w:rPr>
+          <w:rFonts w:hint="eastAsia"/>
+          <w:b/>
+          <w:bCs/>
+          <w:sz w:val="28"/>
+          <w:szCs w:val="28"/>
+          <w:lang w:val="en-US" w:eastAsia="zh-CN"/>
+        </w:rPr>
+        <w:tab/>
+        <w:t>YWB</w:t>
       </w:r>
       <w:bookmarkStart w:id="1" w:name="_GoBack"/>
       <w:bookmarkEnd w:id="1"/>
+      <w:r>
+        <w:rPr>
+          <w:rFonts w:hint="eastAsia"/>
+          <w:lang w:val="en-US" w:eastAsia="zh-CN"/>
+        </w:rPr>
+        <w:br w:type="textWrapping"/>
+      </w:r>
+      <w:r>
+        <w:rPr>
+          <w:rFonts w:hint="eastAsia"/>
+          <w:lang w:val="en-US" w:eastAsia="zh-CN"/>
+        </w:rPr>
+        <w:t>1.修改了首页图片窗口，将其替换为双滑动多图窗口</w:t>
+      </w:r>
+      <w:r>
+        <w:rPr>
+          <w:rFonts w:hint="eastAsia"/>
+          <w:lang w:val="en-US" w:eastAsia="zh-CN"/>
+        </w:rPr>
+        <w:br w:type="textWrapping"/>
+      </w:r>
+      <w:r>
+        <w:rPr>
+          <w:rFonts w:hint="eastAsia"/>
+          <w:lang w:val="en-US" w:eastAsia="zh-CN"/>
+        </w:rPr>
+        <w:t>2.删除了Static中的ecology.jpg（原首页图片窗口内容）</w:t>
+      </w:r>
     </w:p>
     <w:sectPr>
       <w:pgSz w:w="11906" w:h="16838"/>

</xml_diff>

<commit_message>
24.11.10 17.55 —— YWB
修改了首页文案
</commit_message>
<xml_diff>
--- a/0杯日志.docx
+++ b/0杯日志.docx
@@ -1209,6 +1209,52 @@
     <w:p>
       <w:pPr>
         <w:rPr>
+          <w:rFonts w:hint="eastAsia"/>
+          <w:lang w:val="en-US" w:eastAsia="zh-CN"/>
+        </w:rPr>
+      </w:pPr>
+      <w:r>
+        <w:rPr>
+          <w:rFonts w:hint="eastAsia"/>
+          <w:lang w:val="en-US" w:eastAsia="zh-CN"/>
+        </w:rPr>
+        <w:t>2.向Static中新增了1.png和2.png</w:t>
+      </w:r>
+    </w:p>
+    <w:p>
+      <w:pPr>
+        <w:rPr>
+          <w:rFonts w:hint="eastAsia"/>
+          <w:lang w:val="en-US" w:eastAsia="zh-CN"/>
+        </w:rPr>
+      </w:pPr>
+    </w:p>
+    <w:p>
+      <w:pPr>
+        <w:rPr>
+          <w:rFonts w:hint="eastAsia"/>
+          <w:b/>
+          <w:bCs/>
+          <w:sz w:val="28"/>
+          <w:szCs w:val="28"/>
+          <w:lang w:val="en-US" w:eastAsia="zh-CN"/>
+        </w:rPr>
+      </w:pPr>
+      <w:r>
+        <w:rPr>
+          <w:rFonts w:hint="eastAsia"/>
+          <w:b/>
+          <w:bCs/>
+          <w:sz w:val="28"/>
+          <w:szCs w:val="28"/>
+          <w:lang w:val="en-US" w:eastAsia="zh-CN"/>
+        </w:rPr>
+        <w:t>24.11.10 17.55 —— YWB</w:t>
+      </w:r>
+    </w:p>
+    <w:p>
+      <w:pPr>
+        <w:rPr>
           <w:rFonts w:hint="default"/>
           <w:lang w:val="en-US" w:eastAsia="zh-CN"/>
         </w:rPr>
@@ -1218,7 +1264,7 @@
           <w:rFonts w:hint="eastAsia"/>
           <w:lang w:val="en-US" w:eastAsia="zh-CN"/>
         </w:rPr>
-        <w:t>2.向Static中新增了1.png和2.png</w:t>
+        <w:t>修改了首页文案</w:t>
       </w:r>
       <w:bookmarkStart w:id="1" w:name="_GoBack"/>
       <w:bookmarkEnd w:id="1"/>
@@ -1390,7 +1436,7 @@
     <w:lsdException w:unhideWhenUsed="0" w:uiPriority="0" w:semiHidden="0" w:name="HTML Sample"/>
     <w:lsdException w:unhideWhenUsed="0" w:uiPriority="0" w:semiHidden="0" w:name="HTML Typewriter"/>
     <w:lsdException w:unhideWhenUsed="0" w:uiPriority="0" w:semiHidden="0" w:name="HTML Variable"/>
-    <w:lsdException w:uiPriority="99" w:name="Normal Table"/>
+    <w:lsdException w:qFormat="1" w:uiPriority="99" w:name="Normal Table"/>
     <w:lsdException w:unhideWhenUsed="0" w:uiPriority="0" w:semiHidden="0" w:name="annotation subject"/>
     <w:lsdException w:uiPriority="0" w:name="Table Simple 1"/>
     <w:lsdException w:uiPriority="0" w:name="Table Simple 2"/>
@@ -1564,6 +1610,7 @@
     <w:name w:val="Normal Table"/>
     <w:semiHidden/>
     <w:unhideWhenUsed/>
+    <w:qFormat/>
     <w:uiPriority w:val="99"/>
     <w:tblPr>
       <w:tblCellMar>

</xml_diff>